<commit_message>
add new post -add react-toastify & fix issues
</commit_message>
<xml_diff>
--- a/Blog Description.docx
+++ b/Blog Description.docx
@@ -31,23 +31,57 @@
       </w:r>
     </w:p>
     <w:p>
-      <w:pPr>
-        <w:rPr>
-          <w:rtl/>
-        </w:rPr>
-      </w:pPr>
       <w:proofErr w:type="spellStart"/>
       <w:r>
         <w:t>Axios</w:t>
       </w:r>
       <w:proofErr w:type="spellEnd"/>
-    </w:p>
-    <w:p>
-      <w:r>
-        <w:t>Formik</w:t>
+      <w:r>
+        <w:t xml:space="preserve"> (</w:t>
+      </w:r>
+      <w:r>
+        <w:t>https://github.com/axios/axios</w:t>
+      </w:r>
+      <w:r>
+        <w:t>)</w:t>
       </w:r>
       <w:bookmarkStart w:id="0" w:name="_GoBack"/>
       <w:bookmarkEnd w:id="0"/>
+    </w:p>
+    <w:p>
+      <w:proofErr w:type="spellStart"/>
+      <w:r>
+        <w:t>Formik</w:t>
+      </w:r>
+      <w:proofErr w:type="spellEnd"/>
+      <w:r>
+        <w:t xml:space="preserve"> (</w:t>
+      </w:r>
+      <w:r>
+        <w:t>https://github.com/jaredpalmer/formik</w:t>
+      </w:r>
+      <w:r>
+        <w:t>)</w:t>
+      </w:r>
+    </w:p>
+    <w:p>
+      <w:r>
+        <w:t>React-</w:t>
+      </w:r>
+      <w:proofErr w:type="spellStart"/>
+      <w:r>
+        <w:t>Toastify</w:t>
+      </w:r>
+      <w:proofErr w:type="spellEnd"/>
+      <w:r>
+        <w:t xml:space="preserve"> (</w:t>
+      </w:r>
+      <w:r>
+        <w:t>https://github.com/fkhadra/react-toastify</w:t>
+      </w:r>
+      <w:r>
+        <w:t>)</w:t>
+      </w:r>
     </w:p>
     <w:p>
       <w:pPr>

</xml_diff>